<commit_message>
20181213 - First commit
</commit_message>
<xml_diff>
--- a/docs/temp/Goyita.docx
+++ b/docs/temp/Goyita.docx
@@ -5846,21 +5846,2204 @@
       <w:pPr>
         <w:ind w:left="705"/>
         <w:rPr>
+          <w:sz w:val="16"/>
+          <w:szCs w:val="16"/>
+          <w:lang w:eastAsia="es-ES"/>
+        </w:rPr>
+      </w:pPr>
+      <w:r>
+        <w:rPr>
+          <w:sz w:val="16"/>
+          <w:szCs w:val="16"/>
+          <w:lang w:eastAsia="es-ES"/>
+        </w:rPr>
+        <w:t>If you do this and make a commit, your version2 branch will be slightly different than your v2.0.0 tag since it will move forward with your new changes, so do be careful.</w:t>
+      </w:r>
+    </w:p>
+    <w:p>
+      <w:pPr>
+        <w:rPr>
+          <w:b/>
+          <w:sz w:val="16"/>
+          <w:szCs w:val="16"/>
+          <w:lang w:eastAsia="es-ES"/>
+        </w:rPr>
+      </w:pPr>
+      <w:r>
+        <w:rPr>
+          <w:b/>
+          <w:sz w:val="16"/>
+          <w:szCs w:val="16"/>
+          <w:lang w:eastAsia="es-ES"/>
+        </w:rPr>
+        <w:t>DEBUGGING</w:t>
+      </w:r>
+    </w:p>
+    <w:p>
+      <w:pPr>
+        <w:rPr>
+          <w:sz w:val="16"/>
+          <w:szCs w:val="16"/>
+          <w:lang w:eastAsia="es-ES"/>
+        </w:rPr>
+      </w:pPr>
+      <w:r>
+        <w:rPr>
+          <w:sz w:val="16"/>
+          <w:szCs w:val="16"/>
+          <w:lang w:eastAsia="es-ES"/>
+        </w:rPr>
+        <w:tab/>
+        <w:t>In package.json file:</w:t>
+      </w:r>
+    </w:p>
+    <w:p>
+      <w:pPr>
+        <w:rPr>
+          <w:sz w:val="16"/>
+          <w:szCs w:val="16"/>
+          <w:lang w:eastAsia="es-ES"/>
+        </w:rPr>
+      </w:pPr>
+      <w:r>
+        <w:rPr>
+          <w:sz w:val="16"/>
+          <w:szCs w:val="16"/>
+          <w:lang w:eastAsia="es-ES"/>
+        </w:rPr>
+        <w:tab/>
+      </w:r>
+      <w:r>
+        <w:rPr>
+          <w:sz w:val="16"/>
+          <w:szCs w:val="16"/>
+          <w:lang w:eastAsia="es-ES"/>
+        </w:rPr>
+        <w:tab/>
+        <w:t>...</w:t>
+      </w:r>
+    </w:p>
+    <w:p>
+      <w:pPr>
+        <w:rPr>
+          <w:sz w:val="16"/>
+          <w:szCs w:val="16"/>
+          <w:lang w:eastAsia="es-ES"/>
+        </w:rPr>
+      </w:pPr>
+      <w:r>
+        <w:rPr>
+          <w:sz w:val="16"/>
+          <w:szCs w:val="16"/>
+          <w:lang w:eastAsia="es-ES"/>
+        </w:rPr>
+        <w:tab/>
+      </w:r>
+      <w:r>
+        <w:rPr>
+          <w:sz w:val="16"/>
+          <w:szCs w:val="16"/>
+          <w:lang w:eastAsia="es-ES"/>
+        </w:rPr>
+        <w:tab/>
+        <w:t>"scripts": {</w:t>
+      </w:r>
+    </w:p>
+    <w:p>
+      <w:pPr>
+        <w:rPr>
+          <w:sz w:val="16"/>
+          <w:szCs w:val="16"/>
+          <w:lang w:eastAsia="es-ES"/>
+        </w:rPr>
+      </w:pPr>
+      <w:r>
+        <w:rPr>
+          <w:sz w:val="16"/>
+          <w:szCs w:val="16"/>
+          <w:lang w:eastAsia="es-ES"/>
+        </w:rPr>
+        <w:tab/>
+      </w:r>
+      <w:r>
+        <w:rPr>
+          <w:sz w:val="16"/>
+          <w:szCs w:val="16"/>
+          <w:lang w:eastAsia="es-ES"/>
+        </w:rPr>
+        <w:tab/>
+      </w:r>
+      <w:r>
+        <w:rPr>
+          <w:sz w:val="16"/>
+          <w:szCs w:val="16"/>
+          <w:lang w:eastAsia="es-ES"/>
+        </w:rPr>
+        <w:tab/>
+        <w:t>...</w:t>
+      </w:r>
+    </w:p>
+    <w:p>
+      <w:pPr>
+        <w:rPr>
+          <w:sz w:val="16"/>
+          <w:szCs w:val="16"/>
+          <w:lang w:eastAsia="es-ES"/>
+        </w:rPr>
+      </w:pPr>
+      <w:r>
+        <w:rPr>
+          <w:sz w:val="16"/>
+          <w:szCs w:val="16"/>
+          <w:lang w:eastAsia="es-ES"/>
+        </w:rPr>
+        <w:tab/>
+      </w:r>
+      <w:r>
+        <w:rPr>
+          <w:sz w:val="16"/>
+          <w:szCs w:val="16"/>
+          <w:lang w:eastAsia="es-ES"/>
+        </w:rPr>
+        <w:tab/>
+      </w:r>
+      <w:r>
+        <w:rPr>
+          <w:sz w:val="16"/>
+          <w:szCs w:val="16"/>
+          <w:lang w:eastAsia="es-ES"/>
+        </w:rPr>
+        <w:tab/>
+        <w:t>"debug": "cross-env NODE_PATH=. DEBUG=app:* nodemon index.js",</w:t>
+      </w:r>
+    </w:p>
+    <w:p>
+      <w:pPr>
+        <w:rPr>
+          <w:sz w:val="16"/>
+          <w:szCs w:val="16"/>
+          <w:lang w:eastAsia="es-ES"/>
+        </w:rPr>
+      </w:pPr>
+      <w:r>
+        <w:rPr>
+          <w:sz w:val="16"/>
+          <w:szCs w:val="16"/>
+          <w:lang w:eastAsia="es-ES"/>
+        </w:rPr>
+        <w:tab/>
+      </w:r>
+      <w:r>
+        <w:rPr>
+          <w:sz w:val="16"/>
+          <w:szCs w:val="16"/>
+          <w:lang w:eastAsia="es-ES"/>
+        </w:rPr>
+        <w:tab/>
+      </w:r>
+      <w:r>
+        <w:rPr>
+          <w:sz w:val="16"/>
+          <w:szCs w:val="16"/>
+          <w:lang w:eastAsia="es-ES"/>
+        </w:rPr>
+        <w:tab/>
+        <w:t>...</w:t>
+      </w:r>
+    </w:p>
+    <w:p>
+      <w:pPr>
+        <w:rPr>
+          <w:sz w:val="16"/>
+          <w:szCs w:val="16"/>
+          <w:lang w:eastAsia="es-ES"/>
+        </w:rPr>
+      </w:pPr>
+      <w:r>
+        <w:rPr>
+          <w:sz w:val="16"/>
+          <w:szCs w:val="16"/>
+          <w:lang w:eastAsia="es-ES"/>
+        </w:rPr>
+        <w:tab/>
+      </w:r>
+      <w:r>
+        <w:rPr>
+          <w:sz w:val="16"/>
+          <w:szCs w:val="16"/>
+          <w:lang w:eastAsia="es-ES"/>
+        </w:rPr>
+        <w:tab/>
+        <w:t>},</w:t>
+      </w:r>
+    </w:p>
+    <w:p>
+      <w:pPr>
+        <w:rPr>
+          <w:sz w:val="16"/>
+          <w:szCs w:val="16"/>
+          <w:lang w:eastAsia="es-ES"/>
+        </w:rPr>
+      </w:pPr>
+      <w:r>
+        <w:rPr>
+          <w:sz w:val="16"/>
+          <w:szCs w:val="16"/>
+          <w:lang w:eastAsia="es-ES"/>
+        </w:rPr>
+        <w:tab/>
+      </w:r>
+      <w:r>
+        <w:rPr>
+          <w:sz w:val="16"/>
+          <w:szCs w:val="16"/>
+          <w:lang w:eastAsia="es-ES"/>
+        </w:rPr>
+        <w:tab/>
+        <w:t>...</w:t>
+      </w:r>
+    </w:p>
+    <w:p>
+      <w:pPr>
+        <w:rPr>
+          <w:sz w:val="16"/>
+          <w:szCs w:val="16"/>
+          <w:lang w:eastAsia="es-ES"/>
+        </w:rPr>
+      </w:pPr>
+      <w:r>
+        <w:rPr>
+          <w:sz w:val="16"/>
+          <w:szCs w:val="16"/>
+          <w:lang w:eastAsia="es-ES"/>
+        </w:rPr>
+        <w:tab/>
+        <w:t>For more information, visit http</w:t>
+      </w:r>
+      <w:r>
+        <w:rPr>
+          <w:sz w:val="16"/>
+          <w:szCs w:val="16"/>
+          <w:lang w:eastAsia="es-ES"/>
+        </w:rPr>
+        <w:t>s://www.npmjs.com/package/debug</w:t>
+      </w:r>
+    </w:p>
+    <w:p>
+      <w:pPr>
+        <w:rPr>
+          <w:b/>
+          <w:sz w:val="16"/>
+          <w:szCs w:val="16"/>
+          <w:lang w:eastAsia="es-ES"/>
+        </w:rPr>
+      </w:pPr>
+      <w:r>
+        <w:rPr>
+          <w:b/>
+          <w:sz w:val="16"/>
+          <w:szCs w:val="16"/>
+          <w:lang w:eastAsia="es-ES"/>
+        </w:rPr>
+        <w:t>SECURITY</w:t>
+      </w:r>
+    </w:p>
+    <w:p>
+      <w:pPr>
+        <w:rPr>
+          <w:sz w:val="16"/>
+          <w:szCs w:val="16"/>
+          <w:lang w:eastAsia="es-ES"/>
+        </w:rPr>
+      </w:pPr>
+      <w:r>
+        <w:rPr>
+          <w:sz w:val="16"/>
+          <w:szCs w:val="16"/>
+          <w:lang w:eastAsia="es-ES"/>
+        </w:rPr>
+        <w:tab/>
+        <w:t>Helmet</w:t>
+      </w:r>
+    </w:p>
+    <w:p>
+      <w:pPr>
+        <w:ind w:left="1410"/>
+        <w:rPr>
+          <w:sz w:val="16"/>
+          <w:szCs w:val="16"/>
+          <w:lang w:eastAsia="es-ES"/>
+        </w:rPr>
+      </w:pPr>
+      <w:r>
+        <w:rPr>
+          <w:sz w:val="16"/>
+          <w:szCs w:val="16"/>
+          <w:lang w:eastAsia="es-ES"/>
+        </w:rPr>
+        <w:t>Helmet protect against some of well-known web vulnerabilities setting the HTTP headers correctly. It has nine middleware functions and securtiry packages:</w:t>
+      </w:r>
+    </w:p>
+    <w:p>
+      <w:pPr>
+        <w:pStyle w:val="Prrafodelista"/>
+        <w:numPr>
+          <w:ilvl w:val="3"/>
+          <w:numId w:val="5"/>
+        </w:numPr>
+        <w:rPr>
+          <w:sz w:val="16"/>
+          <w:szCs w:val="16"/>
+          <w:lang w:eastAsia="es-ES"/>
+        </w:rPr>
+      </w:pPr>
+      <w:r>
+        <w:rPr>
+          <w:sz w:val="16"/>
+          <w:szCs w:val="16"/>
+          <w:lang w:eastAsia="es-ES"/>
+        </w:rPr>
+        <w:t>csp</w:t>
+      </w:r>
+    </w:p>
+    <w:p>
+      <w:pPr>
+        <w:pStyle w:val="Prrafodelista"/>
+        <w:numPr>
+          <w:ilvl w:val="3"/>
+          <w:numId w:val="5"/>
+        </w:numPr>
+        <w:rPr>
+          <w:sz w:val="16"/>
+          <w:szCs w:val="16"/>
+          <w:lang w:eastAsia="es-ES"/>
+        </w:rPr>
+      </w:pPr>
+      <w:r>
+        <w:rPr>
+          <w:sz w:val="16"/>
+          <w:szCs w:val="16"/>
+          <w:lang w:eastAsia="es-ES"/>
+        </w:rPr>
+        <w:t>hidePoweredBy</w:t>
+      </w:r>
+    </w:p>
+    <w:p>
+      <w:pPr>
+        <w:pStyle w:val="Prrafodelista"/>
+        <w:numPr>
+          <w:ilvl w:val="3"/>
+          <w:numId w:val="5"/>
+        </w:numPr>
+        <w:rPr>
+          <w:sz w:val="16"/>
+          <w:szCs w:val="16"/>
+          <w:lang w:eastAsia="es-ES"/>
+        </w:rPr>
+      </w:pPr>
+      <w:r>
+        <w:rPr>
+          <w:sz w:val="16"/>
+          <w:szCs w:val="16"/>
+          <w:lang w:eastAsia="es-ES"/>
+        </w:rPr>
+        <w:t>hpkp</w:t>
+      </w:r>
+    </w:p>
+    <w:p>
+      <w:pPr>
+        <w:pStyle w:val="Prrafodelista"/>
+        <w:numPr>
+          <w:ilvl w:val="3"/>
+          <w:numId w:val="5"/>
+        </w:numPr>
+        <w:rPr>
+          <w:sz w:val="16"/>
+          <w:szCs w:val="16"/>
+          <w:lang w:eastAsia="es-ES"/>
+        </w:rPr>
+      </w:pPr>
+      <w:r>
+        <w:rPr>
+          <w:sz w:val="16"/>
+          <w:szCs w:val="16"/>
+          <w:lang w:eastAsia="es-ES"/>
+        </w:rPr>
+        <w:t>hsts</w:t>
+      </w:r>
+    </w:p>
+    <w:p>
+      <w:pPr>
+        <w:pStyle w:val="Prrafodelista"/>
+        <w:numPr>
+          <w:ilvl w:val="3"/>
+          <w:numId w:val="5"/>
+        </w:numPr>
+        <w:rPr>
+          <w:sz w:val="16"/>
+          <w:szCs w:val="16"/>
+          <w:lang w:eastAsia="es-ES"/>
+        </w:rPr>
+      </w:pPr>
+      <w:r>
+        <w:rPr>
+          <w:sz w:val="16"/>
+          <w:szCs w:val="16"/>
+          <w:lang w:eastAsia="es-ES"/>
+        </w:rPr>
+        <w:t>ieNoOpen</w:t>
+      </w:r>
+    </w:p>
+    <w:p>
+      <w:pPr>
+        <w:pStyle w:val="Prrafodelista"/>
+        <w:numPr>
+          <w:ilvl w:val="3"/>
+          <w:numId w:val="5"/>
+        </w:numPr>
+        <w:rPr>
+          <w:sz w:val="16"/>
+          <w:szCs w:val="16"/>
+          <w:lang w:eastAsia="es-ES"/>
+        </w:rPr>
+      </w:pPr>
+      <w:r>
+        <w:rPr>
+          <w:sz w:val="16"/>
+          <w:szCs w:val="16"/>
+          <w:lang w:eastAsia="es-ES"/>
+        </w:rPr>
+        <w:t>noCache</w:t>
+      </w:r>
+    </w:p>
+    <w:p>
+      <w:pPr>
+        <w:pStyle w:val="Prrafodelista"/>
+        <w:numPr>
+          <w:ilvl w:val="3"/>
+          <w:numId w:val="5"/>
+        </w:numPr>
+        <w:rPr>
+          <w:sz w:val="16"/>
+          <w:szCs w:val="16"/>
+          <w:lang w:eastAsia="es-ES"/>
+        </w:rPr>
+      </w:pPr>
+      <w:r>
+        <w:rPr>
+          <w:sz w:val="16"/>
+          <w:szCs w:val="16"/>
+          <w:lang w:eastAsia="es-ES"/>
+        </w:rPr>
+        <w:t>noSniff</w:t>
+      </w:r>
+    </w:p>
+    <w:p>
+      <w:pPr>
+        <w:pStyle w:val="Prrafodelista"/>
+        <w:numPr>
+          <w:ilvl w:val="3"/>
+          <w:numId w:val="5"/>
+        </w:numPr>
+        <w:rPr>
+          <w:sz w:val="16"/>
+          <w:szCs w:val="16"/>
+          <w:lang w:eastAsia="es-ES"/>
+        </w:rPr>
+      </w:pPr>
+      <w:r>
+        <w:rPr>
+          <w:sz w:val="16"/>
+          <w:szCs w:val="16"/>
+          <w:lang w:eastAsia="es-ES"/>
+        </w:rPr>
+        <w:t>frameguard</w:t>
+      </w:r>
+    </w:p>
+    <w:p>
+      <w:pPr>
+        <w:pStyle w:val="Prrafodelista"/>
+        <w:numPr>
+          <w:ilvl w:val="3"/>
+          <w:numId w:val="5"/>
+        </w:numPr>
+        <w:rPr>
+          <w:sz w:val="16"/>
+          <w:szCs w:val="16"/>
+          <w:lang w:eastAsia="es-ES"/>
+        </w:rPr>
+      </w:pPr>
+      <w:r>
+        <w:rPr>
+          <w:sz w:val="16"/>
+          <w:szCs w:val="16"/>
+          <w:lang w:eastAsia="es-ES"/>
+        </w:rPr>
+        <w:t>xssFilter</w:t>
+      </w:r>
+    </w:p>
+    <w:p>
+      <w:pPr>
+        <w:rPr>
+          <w:sz w:val="16"/>
+          <w:szCs w:val="16"/>
+          <w:lang w:eastAsia="es-ES"/>
+        </w:rPr>
+      </w:pPr>
+      <w:r>
+        <w:rPr>
+          <w:sz w:val="16"/>
+          <w:szCs w:val="16"/>
+          <w:lang w:eastAsia="es-ES"/>
+        </w:rPr>
+        <w:tab/>
+      </w:r>
+      <w:r>
+        <w:rPr>
+          <w:sz w:val="16"/>
+          <w:szCs w:val="16"/>
+          <w:lang w:eastAsia="es-ES"/>
+        </w:rPr>
+        <w:tab/>
+        <w:t>To install Helmet:</w:t>
+      </w:r>
+    </w:p>
+    <w:p>
+      <w:pPr>
+        <w:rPr>
+          <w:sz w:val="16"/>
+          <w:szCs w:val="16"/>
+          <w:lang w:eastAsia="es-ES"/>
+        </w:rPr>
+      </w:pPr>
+      <w:r>
+        <w:rPr>
+          <w:sz w:val="16"/>
+          <w:szCs w:val="16"/>
+          <w:lang w:eastAsia="es-ES"/>
+        </w:rPr>
+        <w:tab/>
+      </w:r>
+      <w:r>
+        <w:rPr>
+          <w:sz w:val="16"/>
+          <w:szCs w:val="16"/>
+          <w:lang w:eastAsia="es-ES"/>
+        </w:rPr>
+        <w:tab/>
+      </w:r>
+      <w:r>
+        <w:rPr>
+          <w:sz w:val="16"/>
+          <w:szCs w:val="16"/>
+          <w:lang w:eastAsia="es-ES"/>
+        </w:rPr>
+        <w:tab/>
+        <w:t xml:space="preserve">$ </w:t>
+      </w:r>
+      <w:proofErr w:type="gramStart"/>
+      <w:r>
+        <w:rPr>
+          <w:sz w:val="16"/>
+          <w:szCs w:val="16"/>
+          <w:lang w:eastAsia="es-ES"/>
+        </w:rPr>
+        <w:t>npm</w:t>
+      </w:r>
+      <w:proofErr w:type="gramEnd"/>
+      <w:r>
+        <w:rPr>
+          <w:sz w:val="16"/>
+          <w:szCs w:val="16"/>
+          <w:lang w:eastAsia="es-ES"/>
+        </w:rPr>
+        <w:t xml:space="preserve"> install --save helmet</w:t>
+      </w:r>
+    </w:p>
+    <w:p>
+      <w:pPr>
+        <w:rPr>
+          <w:sz w:val="16"/>
+          <w:szCs w:val="16"/>
+          <w:lang w:eastAsia="es-ES"/>
+        </w:rPr>
+      </w:pPr>
+      <w:r>
+        <w:rPr>
+          <w:sz w:val="16"/>
+          <w:szCs w:val="16"/>
+          <w:lang w:eastAsia="es-ES"/>
+        </w:rPr>
+        <w:tab/>
+      </w:r>
+      <w:r>
+        <w:rPr>
+          <w:sz w:val="16"/>
+          <w:szCs w:val="16"/>
+          <w:lang w:eastAsia="es-ES"/>
+        </w:rPr>
+        <w:tab/>
+        <w:t>And use it in your project:</w:t>
+      </w:r>
+    </w:p>
+    <w:p>
+      <w:pPr>
+        <w:rPr>
+          <w:sz w:val="16"/>
+          <w:szCs w:val="16"/>
+          <w:lang w:eastAsia="es-ES"/>
+        </w:rPr>
+      </w:pPr>
+      <w:r>
+        <w:rPr>
+          <w:sz w:val="16"/>
+          <w:szCs w:val="16"/>
+          <w:lang w:eastAsia="es-ES"/>
+        </w:rPr>
+        <w:tab/>
+      </w:r>
+      <w:r>
+        <w:rPr>
+          <w:sz w:val="16"/>
+          <w:szCs w:val="16"/>
+          <w:lang w:eastAsia="es-ES"/>
+        </w:rPr>
+        <w:tab/>
+      </w:r>
+      <w:r>
+        <w:rPr>
+          <w:sz w:val="16"/>
+          <w:szCs w:val="16"/>
+          <w:lang w:eastAsia="es-ES"/>
+        </w:rPr>
+        <w:tab/>
+        <w:t>...</w:t>
+      </w:r>
+    </w:p>
+    <w:p>
+      <w:pPr>
+        <w:rPr>
+          <w:sz w:val="16"/>
+          <w:szCs w:val="16"/>
+          <w:lang w:eastAsia="es-ES"/>
+        </w:rPr>
+      </w:pPr>
+      <w:r>
+        <w:rPr>
+          <w:sz w:val="16"/>
+          <w:szCs w:val="16"/>
+          <w:lang w:eastAsia="es-ES"/>
+        </w:rPr>
+        <w:tab/>
+      </w:r>
+      <w:r>
+        <w:rPr>
+          <w:sz w:val="16"/>
+          <w:szCs w:val="16"/>
+          <w:lang w:eastAsia="es-ES"/>
+        </w:rPr>
+        <w:tab/>
+      </w:r>
+      <w:r>
+        <w:rPr>
+          <w:sz w:val="16"/>
+          <w:szCs w:val="16"/>
+          <w:lang w:eastAsia="es-ES"/>
+        </w:rPr>
+        <w:tab/>
+      </w:r>
+      <w:proofErr w:type="gramStart"/>
+      <w:r>
+        <w:rPr>
+          <w:sz w:val="16"/>
+          <w:szCs w:val="16"/>
+          <w:lang w:eastAsia="es-ES"/>
+        </w:rPr>
+        <w:t>var</w:t>
+      </w:r>
+      <w:proofErr w:type="gramEnd"/>
+      <w:r>
+        <w:rPr>
+          <w:sz w:val="16"/>
+          <w:szCs w:val="16"/>
+          <w:lang w:eastAsia="es-ES"/>
+        </w:rPr>
+        <w:t xml:space="preserve"> helmet = require('helmet');</w:t>
+      </w:r>
+    </w:p>
+    <w:p>
+      <w:pPr>
+        <w:rPr>
+          <w:sz w:val="16"/>
+          <w:szCs w:val="16"/>
+          <w:lang w:eastAsia="es-ES"/>
+        </w:rPr>
+      </w:pPr>
+      <w:r>
+        <w:rPr>
+          <w:sz w:val="16"/>
+          <w:szCs w:val="16"/>
+          <w:lang w:eastAsia="es-ES"/>
+        </w:rPr>
+        <w:tab/>
+      </w:r>
+      <w:r>
+        <w:rPr>
+          <w:sz w:val="16"/>
+          <w:szCs w:val="16"/>
+          <w:lang w:eastAsia="es-ES"/>
+        </w:rPr>
+        <w:tab/>
+      </w:r>
+      <w:r>
+        <w:rPr>
+          <w:sz w:val="16"/>
+          <w:szCs w:val="16"/>
+          <w:lang w:eastAsia="es-ES"/>
+        </w:rPr>
+        <w:tab/>
+      </w:r>
+      <w:proofErr w:type="gramStart"/>
+      <w:r>
+        <w:rPr>
+          <w:sz w:val="16"/>
+          <w:szCs w:val="16"/>
+          <w:lang w:eastAsia="es-ES"/>
+        </w:rPr>
+        <w:t>app.use(</w:t>
+      </w:r>
+      <w:proofErr w:type="gramEnd"/>
+      <w:r>
+        <w:rPr>
+          <w:sz w:val="16"/>
+          <w:szCs w:val="16"/>
+          <w:lang w:eastAsia="es-ES"/>
+        </w:rPr>
+        <w:t>helmet());</w:t>
+      </w:r>
+    </w:p>
+    <w:p>
+      <w:pPr>
+        <w:rPr>
+          <w:sz w:val="16"/>
+          <w:szCs w:val="16"/>
+          <w:lang w:eastAsia="es-ES"/>
+        </w:rPr>
+      </w:pPr>
+      <w:r>
+        <w:rPr>
+          <w:sz w:val="16"/>
+          <w:szCs w:val="16"/>
+          <w:lang w:eastAsia="es-ES"/>
+        </w:rPr>
+        <w:tab/>
+      </w:r>
+      <w:r>
+        <w:rPr>
+          <w:sz w:val="16"/>
+          <w:szCs w:val="16"/>
+          <w:lang w:eastAsia="es-ES"/>
+        </w:rPr>
+        <w:tab/>
+      </w:r>
+      <w:r>
+        <w:rPr>
+          <w:sz w:val="16"/>
+          <w:szCs w:val="16"/>
+          <w:lang w:eastAsia="es-ES"/>
+        </w:rPr>
+        <w:tab/>
+        <w:t>...</w:t>
+      </w:r>
+    </w:p>
+    <w:p>
+      <w:pPr>
+        <w:rPr>
+          <w:sz w:val="16"/>
+          <w:szCs w:val="16"/>
+          <w:lang w:eastAsia="es-ES"/>
+        </w:rPr>
+      </w:pPr>
+      <w:r>
+        <w:rPr>
+          <w:sz w:val="16"/>
+          <w:szCs w:val="16"/>
+          <w:lang w:eastAsia="es-ES"/>
+        </w:rPr>
+        <w:tab/>
+      </w:r>
+      <w:r>
+        <w:rPr>
+          <w:sz w:val="16"/>
+          <w:szCs w:val="16"/>
+          <w:lang w:eastAsia="es-ES"/>
+        </w:rPr>
+        <w:tab/>
+        <w:t>If you don't want to use Helmet, at least you must disable the X-Powered-By header.</w:t>
+      </w:r>
+    </w:p>
+    <w:p>
+      <w:pPr>
+        <w:rPr>
+          <w:sz w:val="16"/>
+          <w:szCs w:val="16"/>
+          <w:lang w:eastAsia="es-ES"/>
+        </w:rPr>
+      </w:pPr>
+      <w:r>
+        <w:rPr>
+          <w:sz w:val="16"/>
+          <w:szCs w:val="16"/>
+          <w:lang w:eastAsia="es-ES"/>
+        </w:rPr>
+        <w:tab/>
+      </w:r>
+      <w:r>
+        <w:rPr>
+          <w:sz w:val="16"/>
+          <w:szCs w:val="16"/>
+          <w:lang w:eastAsia="es-ES"/>
+        </w:rPr>
+        <w:tab/>
+      </w:r>
+      <w:r>
+        <w:rPr>
+          <w:sz w:val="16"/>
+          <w:szCs w:val="16"/>
+          <w:lang w:eastAsia="es-ES"/>
+        </w:rPr>
+        <w:tab/>
+      </w:r>
+      <w:proofErr w:type="gramStart"/>
+      <w:r>
+        <w:rPr>
+          <w:sz w:val="16"/>
+          <w:szCs w:val="16"/>
+          <w:lang w:eastAsia="es-ES"/>
+        </w:rPr>
+        <w:t>app.disable(</w:t>
+      </w:r>
+      <w:proofErr w:type="gramEnd"/>
+      <w:r>
+        <w:rPr>
+          <w:sz w:val="16"/>
+          <w:szCs w:val="16"/>
+          <w:lang w:eastAsia="es-ES"/>
+        </w:rPr>
+        <w:t>'x-powered-by');</w:t>
+      </w:r>
+    </w:p>
+    <w:p>
+      <w:pPr>
+        <w:rPr>
+          <w:sz w:val="16"/>
+          <w:szCs w:val="16"/>
+          <w:lang w:eastAsia="es-ES"/>
+        </w:rPr>
+      </w:pPr>
+      <w:r>
+        <w:rPr>
+          <w:sz w:val="16"/>
+          <w:szCs w:val="16"/>
+          <w:lang w:eastAsia="es-ES"/>
+        </w:rPr>
+        <w:lastRenderedPageBreak/>
+        <w:tab/>
+        <w:t>Securing cookies</w:t>
+      </w:r>
+    </w:p>
+    <w:p>
+      <w:pPr>
+        <w:rPr>
+          <w:sz w:val="16"/>
+          <w:szCs w:val="16"/>
+          <w:lang w:eastAsia="es-ES"/>
+        </w:rPr>
+      </w:pPr>
+      <w:r>
+        <w:rPr>
+          <w:sz w:val="16"/>
+          <w:szCs w:val="16"/>
+          <w:lang w:eastAsia="es-ES"/>
+        </w:rPr>
+        <w:tab/>
+      </w:r>
+      <w:r>
+        <w:rPr>
+          <w:sz w:val="16"/>
+          <w:szCs w:val="16"/>
+          <w:lang w:eastAsia="es-ES"/>
+        </w:rPr>
+        <w:tab/>
+        <w:t>With cookie-session:</w:t>
+      </w:r>
+    </w:p>
+    <w:p>
+      <w:pPr>
+        <w:rPr>
+          <w:sz w:val="16"/>
+          <w:szCs w:val="16"/>
+          <w:lang w:eastAsia="es-ES"/>
+        </w:rPr>
+      </w:pPr>
+      <w:r>
+        <w:rPr>
+          <w:sz w:val="16"/>
+          <w:szCs w:val="16"/>
+          <w:lang w:eastAsia="es-ES"/>
+        </w:rPr>
+        <w:tab/>
+      </w:r>
+      <w:r>
+        <w:rPr>
+          <w:sz w:val="16"/>
+          <w:szCs w:val="16"/>
+          <w:lang w:eastAsia="es-ES"/>
+        </w:rPr>
+        <w:tab/>
+      </w:r>
+      <w:r>
+        <w:rPr>
+          <w:sz w:val="16"/>
+          <w:szCs w:val="16"/>
+          <w:lang w:eastAsia="es-ES"/>
+        </w:rPr>
+        <w:tab/>
+        <w:t xml:space="preserve">$ </w:t>
+      </w:r>
+      <w:proofErr w:type="gramStart"/>
+      <w:r>
+        <w:rPr>
+          <w:sz w:val="16"/>
+          <w:szCs w:val="16"/>
+          <w:lang w:eastAsia="es-ES"/>
+        </w:rPr>
+        <w:t>npm</w:t>
+      </w:r>
+      <w:proofErr w:type="gramEnd"/>
+      <w:r>
+        <w:rPr>
+          <w:sz w:val="16"/>
+          <w:szCs w:val="16"/>
+          <w:lang w:eastAsia="es-ES"/>
+        </w:rPr>
+        <w:t xml:space="preserve"> install --save cookie-session</w:t>
+      </w:r>
+    </w:p>
+    <w:p>
+      <w:pPr>
+        <w:rPr>
+          <w:sz w:val="16"/>
+          <w:szCs w:val="16"/>
+          <w:lang w:eastAsia="es-ES"/>
+        </w:rPr>
+      </w:pPr>
+      <w:r>
+        <w:rPr>
+          <w:sz w:val="16"/>
+          <w:szCs w:val="16"/>
+          <w:lang w:eastAsia="es-ES"/>
+        </w:rPr>
+        <w:tab/>
+      </w:r>
+    </w:p>
+    <w:p>
+      <w:pPr>
+        <w:rPr>
+          <w:sz w:val="16"/>
+          <w:szCs w:val="16"/>
+          <w:lang w:eastAsia="es-ES"/>
+        </w:rPr>
+      </w:pPr>
+      <w:r>
+        <w:rPr>
+          <w:sz w:val="16"/>
+          <w:szCs w:val="16"/>
+          <w:lang w:eastAsia="es-ES"/>
+        </w:rPr>
+        <w:tab/>
+      </w:r>
+      <w:r>
+        <w:rPr>
+          <w:sz w:val="16"/>
+          <w:szCs w:val="16"/>
+          <w:lang w:eastAsia="es-ES"/>
+        </w:rPr>
+        <w:tab/>
+      </w:r>
+      <w:r>
+        <w:rPr>
+          <w:sz w:val="16"/>
+          <w:szCs w:val="16"/>
+          <w:lang w:eastAsia="es-ES"/>
+        </w:rPr>
+        <w:tab/>
+      </w:r>
+      <w:proofErr w:type="gramStart"/>
+      <w:r>
+        <w:rPr>
+          <w:sz w:val="16"/>
+          <w:szCs w:val="16"/>
+          <w:lang w:eastAsia="es-ES"/>
+        </w:rPr>
+        <w:t>var</w:t>
+      </w:r>
+      <w:proofErr w:type="gramEnd"/>
+      <w:r>
+        <w:rPr>
+          <w:sz w:val="16"/>
+          <w:szCs w:val="16"/>
+          <w:lang w:eastAsia="es-ES"/>
+        </w:rPr>
+        <w:t xml:space="preserve"> session = require('cookie-session');</w:t>
+      </w:r>
+    </w:p>
+    <w:p>
+      <w:pPr>
+        <w:rPr>
+          <w:sz w:val="16"/>
+          <w:szCs w:val="16"/>
+          <w:lang w:eastAsia="es-ES"/>
+        </w:rPr>
+      </w:pPr>
+      <w:r>
+        <w:rPr>
+          <w:sz w:val="16"/>
+          <w:szCs w:val="16"/>
+          <w:lang w:eastAsia="es-ES"/>
+        </w:rPr>
+        <w:tab/>
+      </w:r>
+      <w:r>
+        <w:rPr>
+          <w:sz w:val="16"/>
+          <w:szCs w:val="16"/>
+          <w:lang w:eastAsia="es-ES"/>
+        </w:rPr>
+        <w:tab/>
+      </w:r>
+      <w:r>
+        <w:rPr>
+          <w:sz w:val="16"/>
+          <w:szCs w:val="16"/>
+          <w:lang w:eastAsia="es-ES"/>
+        </w:rPr>
+        <w:tab/>
+      </w:r>
+      <w:proofErr w:type="gramStart"/>
+      <w:r>
+        <w:rPr>
+          <w:sz w:val="16"/>
+          <w:szCs w:val="16"/>
+          <w:lang w:eastAsia="es-ES"/>
+        </w:rPr>
+        <w:t>var</w:t>
+      </w:r>
+      <w:proofErr w:type="gramEnd"/>
+      <w:r>
+        <w:rPr>
+          <w:sz w:val="16"/>
+          <w:szCs w:val="16"/>
+          <w:lang w:eastAsia="es-ES"/>
+        </w:rPr>
+        <w:t xml:space="preserve"> express = require('express');</w:t>
+      </w:r>
+    </w:p>
+    <w:p>
+      <w:pPr>
+        <w:rPr>
+          <w:sz w:val="16"/>
+          <w:szCs w:val="16"/>
+          <w:lang w:eastAsia="es-ES"/>
+        </w:rPr>
+      </w:pPr>
+      <w:r>
+        <w:rPr>
+          <w:sz w:val="16"/>
+          <w:szCs w:val="16"/>
+          <w:lang w:eastAsia="es-ES"/>
+        </w:rPr>
+        <w:tab/>
+      </w:r>
+      <w:r>
+        <w:rPr>
+          <w:sz w:val="16"/>
+          <w:szCs w:val="16"/>
+          <w:lang w:eastAsia="es-ES"/>
+        </w:rPr>
+        <w:tab/>
+      </w:r>
+      <w:r>
+        <w:rPr>
+          <w:sz w:val="16"/>
+          <w:szCs w:val="16"/>
+          <w:lang w:eastAsia="es-ES"/>
+        </w:rPr>
+        <w:tab/>
+      </w:r>
+      <w:proofErr w:type="gramStart"/>
+      <w:r>
+        <w:rPr>
+          <w:sz w:val="16"/>
+          <w:szCs w:val="16"/>
+          <w:lang w:eastAsia="es-ES"/>
+        </w:rPr>
+        <w:t>var</w:t>
+      </w:r>
+      <w:proofErr w:type="gramEnd"/>
+      <w:r>
+        <w:rPr>
+          <w:sz w:val="16"/>
+          <w:szCs w:val="16"/>
+          <w:lang w:eastAsia="es-ES"/>
+        </w:rPr>
+        <w:t xml:space="preserve"> app = express();</w:t>
+      </w:r>
+    </w:p>
+    <w:p>
+      <w:pPr>
+        <w:rPr>
+          <w:sz w:val="16"/>
+          <w:szCs w:val="16"/>
+          <w:lang w:eastAsia="es-ES"/>
+        </w:rPr>
+      </w:pPr>
+      <w:r>
+        <w:rPr>
+          <w:sz w:val="16"/>
+          <w:szCs w:val="16"/>
+          <w:lang w:eastAsia="es-ES"/>
+        </w:rPr>
+        <w:tab/>
+      </w:r>
+      <w:r>
+        <w:rPr>
+          <w:sz w:val="16"/>
+          <w:szCs w:val="16"/>
+          <w:lang w:eastAsia="es-ES"/>
+        </w:rPr>
+        <w:tab/>
+      </w:r>
+      <w:r>
+        <w:rPr>
+          <w:sz w:val="16"/>
+          <w:szCs w:val="16"/>
+          <w:lang w:eastAsia="es-ES"/>
+        </w:rPr>
+        <w:tab/>
+      </w:r>
+      <w:proofErr w:type="gramStart"/>
+      <w:r>
+        <w:rPr>
+          <w:sz w:val="16"/>
+          <w:szCs w:val="16"/>
+          <w:lang w:eastAsia="es-ES"/>
+        </w:rPr>
+        <w:t>var</w:t>
+      </w:r>
+      <w:proofErr w:type="gramEnd"/>
+      <w:r>
+        <w:rPr>
+          <w:sz w:val="16"/>
+          <w:szCs w:val="16"/>
+          <w:lang w:eastAsia="es-ES"/>
+        </w:rPr>
+        <w:t xml:space="preserve"> expiryDate = new Date( Date.now() + 60 * 60 * 1000 ); // 1 hour</w:t>
+      </w:r>
+    </w:p>
+    <w:p>
+      <w:pPr>
+        <w:rPr>
+          <w:sz w:val="16"/>
+          <w:szCs w:val="16"/>
+          <w:lang w:eastAsia="es-ES"/>
+        </w:rPr>
+      </w:pPr>
+      <w:r>
+        <w:rPr>
+          <w:sz w:val="16"/>
+          <w:szCs w:val="16"/>
+          <w:lang w:eastAsia="es-ES"/>
+        </w:rPr>
+        <w:tab/>
+      </w:r>
+      <w:r>
+        <w:rPr>
+          <w:sz w:val="16"/>
+          <w:szCs w:val="16"/>
+          <w:lang w:eastAsia="es-ES"/>
+        </w:rPr>
+        <w:tab/>
+      </w:r>
+      <w:r>
+        <w:rPr>
+          <w:sz w:val="16"/>
+          <w:szCs w:val="16"/>
+          <w:lang w:eastAsia="es-ES"/>
+        </w:rPr>
+        <w:tab/>
+      </w:r>
+      <w:proofErr w:type="gramStart"/>
+      <w:r>
+        <w:rPr>
+          <w:sz w:val="16"/>
+          <w:szCs w:val="16"/>
+          <w:lang w:eastAsia="es-ES"/>
+        </w:rPr>
+        <w:t>app.use(</w:t>
+      </w:r>
+      <w:proofErr w:type="gramEnd"/>
+      <w:r>
+        <w:rPr>
+          <w:sz w:val="16"/>
+          <w:szCs w:val="16"/>
+          <w:lang w:eastAsia="es-ES"/>
+        </w:rPr>
+        <w:t>session({</w:t>
+      </w:r>
+    </w:p>
+    <w:p>
+      <w:pPr>
+        <w:rPr>
+          <w:sz w:val="16"/>
+          <w:szCs w:val="16"/>
+          <w:lang w:eastAsia="es-ES"/>
+        </w:rPr>
+      </w:pPr>
+      <w:r>
+        <w:rPr>
+          <w:sz w:val="16"/>
+          <w:szCs w:val="16"/>
+          <w:lang w:eastAsia="es-ES"/>
+        </w:rPr>
+        <w:tab/>
+      </w:r>
+      <w:r>
+        <w:rPr>
+          <w:sz w:val="16"/>
+          <w:szCs w:val="16"/>
+          <w:lang w:eastAsia="es-ES"/>
+        </w:rPr>
+        <w:tab/>
+      </w:r>
+      <w:r>
+        <w:rPr>
+          <w:sz w:val="16"/>
+          <w:szCs w:val="16"/>
+          <w:lang w:eastAsia="es-ES"/>
+        </w:rPr>
+        <w:tab/>
+        <w:t xml:space="preserve">  </w:t>
+      </w:r>
+      <w:proofErr w:type="gramStart"/>
+      <w:r>
+        <w:rPr>
+          <w:sz w:val="16"/>
+          <w:szCs w:val="16"/>
+          <w:lang w:eastAsia="es-ES"/>
+        </w:rPr>
+        <w:t>name</w:t>
+      </w:r>
+      <w:proofErr w:type="gramEnd"/>
+      <w:r>
+        <w:rPr>
+          <w:sz w:val="16"/>
+          <w:szCs w:val="16"/>
+          <w:lang w:eastAsia="es-ES"/>
+        </w:rPr>
+        <w:t>: 'session',</w:t>
+      </w:r>
+    </w:p>
+    <w:p>
+      <w:pPr>
+        <w:rPr>
+          <w:sz w:val="16"/>
+          <w:szCs w:val="16"/>
+          <w:lang w:eastAsia="es-ES"/>
+        </w:rPr>
+      </w:pPr>
+      <w:r>
+        <w:rPr>
+          <w:sz w:val="16"/>
+          <w:szCs w:val="16"/>
+          <w:lang w:eastAsia="es-ES"/>
+        </w:rPr>
+        <w:tab/>
+      </w:r>
+      <w:r>
+        <w:rPr>
+          <w:sz w:val="16"/>
+          <w:szCs w:val="16"/>
+          <w:lang w:eastAsia="es-ES"/>
+        </w:rPr>
+        <w:tab/>
+      </w:r>
+      <w:r>
+        <w:rPr>
+          <w:sz w:val="16"/>
+          <w:szCs w:val="16"/>
+          <w:lang w:eastAsia="es-ES"/>
+        </w:rPr>
+        <w:tab/>
+        <w:t xml:space="preserve">  </w:t>
+      </w:r>
+      <w:proofErr w:type="gramStart"/>
+      <w:r>
+        <w:rPr>
+          <w:sz w:val="16"/>
+          <w:szCs w:val="16"/>
+          <w:lang w:eastAsia="es-ES"/>
+        </w:rPr>
+        <w:t>keys</w:t>
+      </w:r>
+      <w:proofErr w:type="gramEnd"/>
+      <w:r>
+        <w:rPr>
+          <w:sz w:val="16"/>
+          <w:szCs w:val="16"/>
+          <w:lang w:eastAsia="es-ES"/>
+        </w:rPr>
+        <w:t>: ['key1', 'key2'],</w:t>
+      </w:r>
+    </w:p>
+    <w:p>
+      <w:pPr>
+        <w:rPr>
+          <w:sz w:val="16"/>
+          <w:szCs w:val="16"/>
+          <w:lang w:eastAsia="es-ES"/>
+        </w:rPr>
+      </w:pPr>
+      <w:r>
+        <w:rPr>
+          <w:sz w:val="16"/>
+          <w:szCs w:val="16"/>
+          <w:lang w:eastAsia="es-ES"/>
+        </w:rPr>
+        <w:tab/>
+      </w:r>
+      <w:r>
+        <w:rPr>
+          <w:sz w:val="16"/>
+          <w:szCs w:val="16"/>
+          <w:lang w:eastAsia="es-ES"/>
+        </w:rPr>
+        <w:tab/>
+      </w:r>
+      <w:r>
+        <w:rPr>
+          <w:sz w:val="16"/>
+          <w:szCs w:val="16"/>
+          <w:lang w:eastAsia="es-ES"/>
+        </w:rPr>
+        <w:tab/>
+        <w:t xml:space="preserve">  </w:t>
+      </w:r>
+      <w:proofErr w:type="gramStart"/>
+      <w:r>
+        <w:rPr>
+          <w:sz w:val="16"/>
+          <w:szCs w:val="16"/>
+          <w:lang w:eastAsia="es-ES"/>
+        </w:rPr>
+        <w:t>cookie</w:t>
+      </w:r>
+      <w:proofErr w:type="gramEnd"/>
+      <w:r>
+        <w:rPr>
+          <w:sz w:val="16"/>
+          <w:szCs w:val="16"/>
+          <w:lang w:eastAsia="es-ES"/>
+        </w:rPr>
+        <w:t>: { secure: true,</w:t>
+      </w:r>
+    </w:p>
+    <w:p>
+      <w:pPr>
+        <w:rPr>
+          <w:sz w:val="16"/>
+          <w:szCs w:val="16"/>
+          <w:lang w:eastAsia="es-ES"/>
+        </w:rPr>
+      </w:pPr>
+      <w:r>
+        <w:rPr>
+          <w:sz w:val="16"/>
+          <w:szCs w:val="16"/>
+          <w:lang w:eastAsia="es-ES"/>
+        </w:rPr>
+        <w:tab/>
+      </w:r>
+      <w:r>
+        <w:rPr>
+          <w:sz w:val="16"/>
+          <w:szCs w:val="16"/>
+          <w:lang w:eastAsia="es-ES"/>
+        </w:rPr>
+        <w:tab/>
+      </w:r>
+      <w:r>
+        <w:rPr>
+          <w:sz w:val="16"/>
+          <w:szCs w:val="16"/>
+          <w:lang w:eastAsia="es-ES"/>
+        </w:rPr>
+        <w:tab/>
+      </w:r>
+      <w:r>
+        <w:rPr>
+          <w:sz w:val="16"/>
+          <w:szCs w:val="16"/>
+          <w:lang w:eastAsia="es-ES"/>
+        </w:rPr>
+        <w:tab/>
+      </w:r>
+      <w:proofErr w:type="gramStart"/>
+      <w:r>
+        <w:rPr>
+          <w:sz w:val="16"/>
+          <w:szCs w:val="16"/>
+          <w:lang w:eastAsia="es-ES"/>
+        </w:rPr>
+        <w:t>httpOnly</w:t>
+      </w:r>
+      <w:proofErr w:type="gramEnd"/>
+      <w:r>
+        <w:rPr>
+          <w:sz w:val="16"/>
+          <w:szCs w:val="16"/>
+          <w:lang w:eastAsia="es-ES"/>
+        </w:rPr>
+        <w:t>: true,</w:t>
+      </w:r>
+    </w:p>
+    <w:p>
+      <w:pPr>
+        <w:rPr>
+          <w:sz w:val="16"/>
+          <w:szCs w:val="16"/>
+          <w:lang w:eastAsia="es-ES"/>
+        </w:rPr>
+      </w:pPr>
+      <w:r>
+        <w:rPr>
+          <w:sz w:val="16"/>
+          <w:szCs w:val="16"/>
+          <w:lang w:eastAsia="es-ES"/>
+        </w:rPr>
+        <w:tab/>
+      </w:r>
+      <w:r>
+        <w:rPr>
+          <w:sz w:val="16"/>
+          <w:szCs w:val="16"/>
+          <w:lang w:eastAsia="es-ES"/>
+        </w:rPr>
+        <w:tab/>
+      </w:r>
+      <w:r>
+        <w:rPr>
+          <w:sz w:val="16"/>
+          <w:szCs w:val="16"/>
+          <w:lang w:eastAsia="es-ES"/>
+        </w:rPr>
+        <w:tab/>
+      </w:r>
+      <w:r>
+        <w:rPr>
+          <w:sz w:val="16"/>
+          <w:szCs w:val="16"/>
+          <w:lang w:eastAsia="es-ES"/>
+        </w:rPr>
+        <w:tab/>
+      </w:r>
+      <w:proofErr w:type="gramStart"/>
+      <w:r>
+        <w:rPr>
+          <w:sz w:val="16"/>
+          <w:szCs w:val="16"/>
+          <w:lang w:eastAsia="es-ES"/>
+        </w:rPr>
+        <w:t>domain</w:t>
+      </w:r>
+      <w:proofErr w:type="gramEnd"/>
+      <w:r>
+        <w:rPr>
+          <w:sz w:val="16"/>
+          <w:szCs w:val="16"/>
+          <w:lang w:eastAsia="es-ES"/>
+        </w:rPr>
+        <w:t>: 'example.com',</w:t>
+      </w:r>
+    </w:p>
+    <w:p>
+      <w:pPr>
+        <w:rPr>
+          <w:sz w:val="16"/>
+          <w:szCs w:val="16"/>
+          <w:lang w:eastAsia="es-ES"/>
+        </w:rPr>
+      </w:pPr>
+      <w:r>
+        <w:rPr>
+          <w:sz w:val="16"/>
+          <w:szCs w:val="16"/>
+          <w:lang w:eastAsia="es-ES"/>
+        </w:rPr>
+        <w:tab/>
+      </w:r>
+      <w:r>
+        <w:rPr>
+          <w:sz w:val="16"/>
+          <w:szCs w:val="16"/>
+          <w:lang w:eastAsia="es-ES"/>
+        </w:rPr>
+        <w:tab/>
+      </w:r>
+      <w:r>
+        <w:rPr>
+          <w:sz w:val="16"/>
+          <w:szCs w:val="16"/>
+          <w:lang w:eastAsia="es-ES"/>
+        </w:rPr>
+        <w:tab/>
+      </w:r>
+      <w:r>
+        <w:rPr>
+          <w:sz w:val="16"/>
+          <w:szCs w:val="16"/>
+          <w:lang w:eastAsia="es-ES"/>
+        </w:rPr>
+        <w:tab/>
+      </w:r>
+      <w:proofErr w:type="gramStart"/>
+      <w:r>
+        <w:rPr>
+          <w:sz w:val="16"/>
+          <w:szCs w:val="16"/>
+          <w:lang w:eastAsia="es-ES"/>
+        </w:rPr>
+        <w:t>path</w:t>
+      </w:r>
+      <w:proofErr w:type="gramEnd"/>
+      <w:r>
+        <w:rPr>
+          <w:sz w:val="16"/>
+          <w:szCs w:val="16"/>
+          <w:lang w:eastAsia="es-ES"/>
+        </w:rPr>
+        <w:t>: 'foo/bar',</w:t>
+      </w:r>
+    </w:p>
+    <w:p>
+      <w:pPr>
+        <w:rPr>
+          <w:sz w:val="16"/>
+          <w:szCs w:val="16"/>
+          <w:lang w:eastAsia="es-ES"/>
+        </w:rPr>
+      </w:pPr>
+      <w:r>
+        <w:rPr>
+          <w:sz w:val="16"/>
+          <w:szCs w:val="16"/>
+          <w:lang w:eastAsia="es-ES"/>
+        </w:rPr>
+        <w:tab/>
+      </w:r>
+      <w:r>
+        <w:rPr>
+          <w:sz w:val="16"/>
+          <w:szCs w:val="16"/>
+          <w:lang w:eastAsia="es-ES"/>
+        </w:rPr>
+        <w:tab/>
+      </w:r>
+      <w:r>
+        <w:rPr>
+          <w:sz w:val="16"/>
+          <w:szCs w:val="16"/>
+          <w:lang w:eastAsia="es-ES"/>
+        </w:rPr>
+        <w:tab/>
+      </w:r>
+      <w:r>
+        <w:rPr>
+          <w:sz w:val="16"/>
+          <w:szCs w:val="16"/>
+          <w:lang w:eastAsia="es-ES"/>
+        </w:rPr>
+        <w:tab/>
+      </w:r>
+      <w:proofErr w:type="gramStart"/>
+      <w:r>
+        <w:rPr>
+          <w:sz w:val="16"/>
+          <w:szCs w:val="16"/>
+          <w:lang w:eastAsia="es-ES"/>
+        </w:rPr>
+        <w:t>expires</w:t>
+      </w:r>
+      <w:proofErr w:type="gramEnd"/>
+      <w:r>
+        <w:rPr>
+          <w:sz w:val="16"/>
+          <w:szCs w:val="16"/>
+          <w:lang w:eastAsia="es-ES"/>
+        </w:rPr>
+        <w:t>: expiryDate</w:t>
+      </w:r>
+    </w:p>
+    <w:p>
+      <w:pPr>
+        <w:rPr>
+          <w:sz w:val="16"/>
+          <w:szCs w:val="16"/>
+          <w:lang w:eastAsia="es-ES"/>
+        </w:rPr>
+      </w:pPr>
+      <w:r>
+        <w:rPr>
+          <w:sz w:val="16"/>
+          <w:szCs w:val="16"/>
+          <w:lang w:eastAsia="es-ES"/>
+        </w:rPr>
+        <w:tab/>
+      </w:r>
+      <w:r>
+        <w:rPr>
+          <w:sz w:val="16"/>
+          <w:szCs w:val="16"/>
+          <w:lang w:eastAsia="es-ES"/>
+        </w:rPr>
+        <w:tab/>
+      </w:r>
+      <w:r>
+        <w:rPr>
+          <w:sz w:val="16"/>
+          <w:szCs w:val="16"/>
+          <w:lang w:eastAsia="es-ES"/>
+        </w:rPr>
+        <w:tab/>
+        <w:t xml:space="preserve">  }</w:t>
+      </w:r>
+    </w:p>
+    <w:p>
+      <w:pPr>
+        <w:rPr>
+          <w:sz w:val="16"/>
+          <w:szCs w:val="16"/>
+          <w:lang w:eastAsia="es-ES"/>
+        </w:rPr>
+      </w:pPr>
+      <w:r>
+        <w:rPr>
+          <w:sz w:val="16"/>
+          <w:szCs w:val="16"/>
+          <w:lang w:eastAsia="es-ES"/>
+        </w:rPr>
+        <w:tab/>
+      </w:r>
+      <w:r>
+        <w:rPr>
+          <w:sz w:val="16"/>
+          <w:szCs w:val="16"/>
+          <w:lang w:eastAsia="es-ES"/>
+        </w:rPr>
+        <w:tab/>
+      </w:r>
+      <w:r>
+        <w:rPr>
+          <w:sz w:val="16"/>
+          <w:szCs w:val="16"/>
+          <w:lang w:eastAsia="es-ES"/>
+        </w:rPr>
+        <w:tab/>
+        <w:t xml:space="preserve">  })</w:t>
+      </w:r>
+    </w:p>
+    <w:p>
+      <w:pPr>
+        <w:rPr>
+          <w:sz w:val="16"/>
+          <w:szCs w:val="16"/>
+          <w:lang w:eastAsia="es-ES"/>
+        </w:rPr>
+      </w:pPr>
+      <w:r>
+        <w:rPr>
+          <w:sz w:val="16"/>
+          <w:szCs w:val="16"/>
+          <w:lang w:eastAsia="es-ES"/>
+        </w:rPr>
+        <w:tab/>
+      </w:r>
+      <w:r>
+        <w:rPr>
+          <w:sz w:val="16"/>
+          <w:szCs w:val="16"/>
+          <w:lang w:eastAsia="es-ES"/>
+        </w:rPr>
+        <w:tab/>
+      </w:r>
+      <w:r>
+        <w:rPr>
+          <w:sz w:val="16"/>
+          <w:szCs w:val="16"/>
+          <w:lang w:eastAsia="es-ES"/>
+        </w:rPr>
+        <w:tab/>
+      </w:r>
+      <w:r>
+        <w:rPr>
+          <w:sz w:val="16"/>
+          <w:szCs w:val="16"/>
+          <w:lang w:eastAsia="es-ES"/>
+        </w:rPr>
+        <w:t>);</w:t>
+      </w:r>
+    </w:p>
+    <w:p>
+      <w:pPr>
+        <w:rPr>
+          <w:sz w:val="16"/>
+          <w:szCs w:val="16"/>
+          <w:lang w:eastAsia="es-ES"/>
+        </w:rPr>
+      </w:pPr>
+      <w:r>
+        <w:rPr>
+          <w:sz w:val="16"/>
+          <w:szCs w:val="16"/>
+          <w:lang w:eastAsia="es-ES"/>
+        </w:rPr>
+        <w:tab/>
+      </w:r>
+      <w:r>
+        <w:rPr>
+          <w:sz w:val="16"/>
+          <w:szCs w:val="16"/>
+          <w:lang w:eastAsia="es-ES"/>
+        </w:rPr>
+        <w:tab/>
+      </w:r>
+      <w:r>
+        <w:rPr>
+          <w:sz w:val="16"/>
+          <w:szCs w:val="16"/>
+          <w:lang w:eastAsia="es-ES"/>
+        </w:rPr>
+        <w:tab/>
+      </w:r>
+    </w:p>
+    <w:p>
+      <w:pPr>
+        <w:rPr>
+          <w:sz w:val="16"/>
+          <w:szCs w:val="16"/>
+          <w:lang w:eastAsia="es-ES"/>
+        </w:rPr>
+      </w:pPr>
+      <w:r>
+        <w:rPr>
+          <w:sz w:val="16"/>
+          <w:szCs w:val="16"/>
+          <w:lang w:eastAsia="es-ES"/>
+        </w:rPr>
+        <w:br w:type="page"/>
+      </w:r>
+    </w:p>
+    <w:p>
+      <w:pPr>
+        <w:rPr>
+          <w:b/>
+          <w:sz w:val="16"/>
+          <w:szCs w:val="16"/>
+          <w:lang w:eastAsia="es-ES"/>
+        </w:rPr>
+      </w:pPr>
+      <w:r>
+        <w:rPr>
+          <w:b/>
+          <w:sz w:val="16"/>
+          <w:szCs w:val="16"/>
+          <w:lang w:eastAsia="es-ES"/>
+        </w:rPr>
+        <w:lastRenderedPageBreak/>
+        <w:t>POST-CONFIGURATION</w:t>
+      </w:r>
+    </w:p>
+    <w:p>
+      <w:pPr>
+        <w:rPr>
+          <w:sz w:val="16"/>
+          <w:szCs w:val="16"/>
+          <w:lang w:eastAsia="es-ES"/>
+        </w:rPr>
+      </w:pPr>
+      <w:r>
+        <w:rPr>
+          <w:sz w:val="16"/>
+          <w:szCs w:val="16"/>
+          <w:lang w:eastAsia="es-ES"/>
+        </w:rPr>
+        <w:tab/>
+        <w:t>You have to use the last versions of node and express.</w:t>
+      </w:r>
+    </w:p>
+    <w:p>
+      <w:pPr>
+        <w:rPr>
+          <w:sz w:val="16"/>
+          <w:szCs w:val="16"/>
+          <w:lang w:eastAsia="es-ES"/>
+        </w:rPr>
+      </w:pPr>
+      <w:r>
+        <w:rPr>
+          <w:sz w:val="16"/>
+          <w:szCs w:val="16"/>
+          <w:lang w:eastAsia="es-ES"/>
+        </w:rPr>
+        <w:tab/>
+      </w:r>
+      <w:r>
+        <w:rPr>
+          <w:sz w:val="16"/>
+          <w:szCs w:val="16"/>
+          <w:lang w:eastAsia="es-ES"/>
+        </w:rPr>
+        <w:tab/>
+      </w:r>
+      <w:proofErr w:type="gramStart"/>
+      <w:r>
+        <w:rPr>
+          <w:sz w:val="16"/>
+          <w:szCs w:val="16"/>
+          <w:lang w:eastAsia="es-ES"/>
+        </w:rPr>
+        <w:t>npm</w:t>
+      </w:r>
+      <w:proofErr w:type="gramEnd"/>
+      <w:r>
+        <w:rPr>
+          <w:sz w:val="16"/>
+          <w:szCs w:val="16"/>
+          <w:lang w:eastAsia="es-ES"/>
+        </w:rPr>
+        <w:t xml:space="preserve"> i -g npm@latest</w:t>
+      </w:r>
+    </w:p>
+    <w:p>
+      <w:pPr>
+        <w:rPr>
+          <w:b/>
+          <w:sz w:val="16"/>
+          <w:szCs w:val="16"/>
+          <w:lang w:eastAsia="es-ES"/>
+        </w:rPr>
+      </w:pPr>
+      <w:r>
+        <w:rPr>
           <w:b/>
           <w:color w:val="FF0000"/>
           <w:sz w:val="16"/>
           <w:szCs w:val="16"/>
           <w:lang w:eastAsia="es-ES"/>
         </w:rPr>
-      </w:pPr>
-      <w:r>
-        <w:rPr>
-          <w:sz w:val="16"/>
-          <w:szCs w:val="16"/>
-          <w:lang w:eastAsia="es-ES"/>
-        </w:rPr>
-        <w:t>If you do this and make a commit, your version2 branch will be slightly different than your v2.0.0 tag since it will move forward with your new changes, so do be careful.</w:t>
-      </w:r>
+        <w:t>METER EL PROCESO DE HACER UN PROYECTO A PARTIR DEL BASE</w:t>
+      </w:r>
+      <w:r>
+        <w:rPr>
+          <w:b/>
+          <w:sz w:val="16"/>
+          <w:szCs w:val="16"/>
+          <w:lang w:eastAsia="es-ES"/>
+        </w:rPr>
+        <w:tab/>
+      </w:r>
+    </w:p>
+    <w:p>
+      <w:pPr>
+        <w:rPr>
+          <w:sz w:val="16"/>
+          <w:szCs w:val="16"/>
+          <w:lang w:eastAsia="es-ES"/>
+        </w:rPr>
+      </w:pPr>
+      <w:r>
+        <w:rPr>
+          <w:sz w:val="16"/>
+          <w:szCs w:val="16"/>
+          <w:lang w:eastAsia="es-ES"/>
+        </w:rPr>
+        <w:tab/>
+        <w:t>Node Security Project.</w:t>
+      </w:r>
+    </w:p>
+    <w:p>
+      <w:pPr>
+        <w:rPr>
+          <w:sz w:val="16"/>
+          <w:szCs w:val="16"/>
+          <w:lang w:eastAsia="es-ES"/>
+        </w:rPr>
+      </w:pPr>
+      <w:r>
+        <w:rPr>
+          <w:sz w:val="16"/>
+          <w:szCs w:val="16"/>
+          <w:lang w:eastAsia="es-ES"/>
+        </w:rPr>
+        <w:tab/>
+      </w:r>
+      <w:r>
+        <w:rPr>
+          <w:sz w:val="16"/>
+          <w:szCs w:val="16"/>
+          <w:lang w:eastAsia="es-ES"/>
+        </w:rPr>
+        <w:tab/>
+        <w:t xml:space="preserve">To check these vulnerabilities, a new command 'npm audit', recursively analyzes your dependency </w:t>
+      </w:r>
+    </w:p>
+    <w:p>
+      <w:pPr>
+        <w:rPr>
+          <w:sz w:val="16"/>
+          <w:szCs w:val="16"/>
+          <w:lang w:eastAsia="es-ES"/>
+        </w:rPr>
+      </w:pPr>
+      <w:r>
+        <w:rPr>
+          <w:sz w:val="16"/>
+          <w:szCs w:val="16"/>
+          <w:lang w:eastAsia="es-ES"/>
+        </w:rPr>
+        <w:tab/>
+      </w:r>
+      <w:r>
+        <w:rPr>
+          <w:sz w:val="16"/>
+          <w:szCs w:val="16"/>
+          <w:lang w:eastAsia="es-ES"/>
+        </w:rPr>
+        <w:tab/>
+      </w:r>
+      <w:proofErr w:type="gramStart"/>
+      <w:r>
+        <w:rPr>
+          <w:sz w:val="16"/>
+          <w:szCs w:val="16"/>
+          <w:lang w:eastAsia="es-ES"/>
+        </w:rPr>
+        <w:t>trees</w:t>
+      </w:r>
+      <w:proofErr w:type="gramEnd"/>
+      <w:r>
+        <w:rPr>
+          <w:sz w:val="16"/>
+          <w:szCs w:val="16"/>
+          <w:lang w:eastAsia="es-ES"/>
+        </w:rPr>
+        <w:t xml:space="preserve"> to identify specifically what’s insecure, recommend a replacement, or fix it automatically </w:t>
+      </w:r>
+    </w:p>
+    <w:p>
+      <w:pPr>
+        <w:rPr>
+          <w:sz w:val="16"/>
+          <w:szCs w:val="16"/>
+          <w:lang w:eastAsia="es-ES"/>
+        </w:rPr>
+      </w:pPr>
+      <w:r>
+        <w:rPr>
+          <w:sz w:val="16"/>
+          <w:szCs w:val="16"/>
+          <w:lang w:eastAsia="es-ES"/>
+        </w:rPr>
+        <w:tab/>
+      </w:r>
+      <w:r>
+        <w:rPr>
+          <w:sz w:val="16"/>
+          <w:szCs w:val="16"/>
+          <w:lang w:eastAsia="es-ES"/>
+        </w:rPr>
+        <w:tab/>
+      </w:r>
+      <w:proofErr w:type="gramStart"/>
+      <w:r>
+        <w:rPr>
+          <w:sz w:val="16"/>
+          <w:szCs w:val="16"/>
+          <w:lang w:eastAsia="es-ES"/>
+        </w:rPr>
+        <w:t>with</w:t>
+      </w:r>
+      <w:proofErr w:type="gramEnd"/>
+      <w:r>
+        <w:rPr>
+          <w:sz w:val="16"/>
+          <w:szCs w:val="16"/>
+          <w:lang w:eastAsia="es-ES"/>
+        </w:rPr>
+        <w:t xml:space="preserve"> 'npm audit fix'.</w:t>
+      </w:r>
+    </w:p>
+    <w:p>
+      <w:pPr>
+        <w:rPr>
+          <w:sz w:val="16"/>
+          <w:szCs w:val="16"/>
+          <w:lang w:eastAsia="es-ES"/>
+        </w:rPr>
+      </w:pPr>
+      <w:r>
+        <w:rPr>
+          <w:sz w:val="16"/>
+          <w:szCs w:val="16"/>
+          <w:lang w:eastAsia="es-ES"/>
+        </w:rPr>
+        <w:tab/>
+        <w:t>Node.js Security Checklist</w:t>
+      </w:r>
+    </w:p>
+    <w:p>
+      <w:pPr>
+        <w:rPr>
+          <w:sz w:val="16"/>
+          <w:szCs w:val="16"/>
+          <w:lang w:eastAsia="es-ES"/>
+        </w:rPr>
+      </w:pPr>
+      <w:r>
+        <w:rPr>
+          <w:sz w:val="16"/>
+          <w:szCs w:val="16"/>
+          <w:lang w:eastAsia="es-ES"/>
+        </w:rPr>
+        <w:tab/>
+      </w:r>
+      <w:r>
+        <w:rPr>
+          <w:sz w:val="16"/>
+          <w:szCs w:val="16"/>
+          <w:lang w:eastAsia="es-ES"/>
+        </w:rPr>
+        <w:tab/>
+        <w:t>https://blog.risingstack.com/node-js-security-checklist/</w:t>
+      </w:r>
+    </w:p>
+    <w:p>
+      <w:pPr>
+        <w:rPr>
+          <w:sz w:val="16"/>
+          <w:szCs w:val="16"/>
+          <w:lang w:eastAsia="es-ES"/>
+        </w:rPr>
+      </w:pPr>
+      <w:r>
+        <w:rPr>
+          <w:sz w:val="16"/>
+          <w:szCs w:val="16"/>
+          <w:lang w:eastAsia="es-ES"/>
+        </w:rPr>
+        <w:tab/>
+        <w:t>Web Vulnerabilities</w:t>
+      </w:r>
+    </w:p>
+    <w:p>
+      <w:pPr>
+        <w:rPr>
+          <w:sz w:val="16"/>
+          <w:szCs w:val="16"/>
+          <w:lang w:eastAsia="es-ES"/>
+        </w:rPr>
+      </w:pPr>
+      <w:r>
+        <w:rPr>
+          <w:sz w:val="16"/>
+          <w:szCs w:val="16"/>
+          <w:lang w:eastAsia="es-ES"/>
+        </w:rPr>
+        <w:tab/>
+      </w:r>
+      <w:r>
+        <w:rPr>
+          <w:sz w:val="16"/>
+          <w:szCs w:val="16"/>
+          <w:lang w:eastAsia="es-ES"/>
+        </w:rPr>
+        <w:tab/>
+        <w:t>https://www.owasp.org/index.php/Top_10_2013-Top_10</w:t>
+      </w:r>
+    </w:p>
+    <w:p>
+      <w:pPr>
+        <w:rPr>
+          <w:sz w:val="16"/>
+          <w:szCs w:val="16"/>
+          <w:lang w:eastAsia="es-ES"/>
+        </w:rPr>
+      </w:pPr>
+      <w:r>
+        <w:rPr>
+          <w:sz w:val="16"/>
+          <w:szCs w:val="16"/>
+          <w:lang w:eastAsia="es-ES"/>
+        </w:rPr>
+        <w:tab/>
+        <w:t>App behind proxies</w:t>
+      </w:r>
+    </w:p>
+    <w:p>
+      <w:pPr>
+        <w:rPr>
+          <w:b/>
+          <w:color w:val="FF0000"/>
+          <w:sz w:val="16"/>
+          <w:szCs w:val="16"/>
+          <w:lang w:eastAsia="es-ES"/>
+        </w:rPr>
+      </w:pPr>
+      <w:r>
+        <w:rPr>
+          <w:sz w:val="16"/>
+          <w:szCs w:val="16"/>
+          <w:lang w:eastAsia="es-ES"/>
+        </w:rPr>
+        <w:tab/>
+      </w:r>
+      <w:r>
+        <w:rPr>
+          <w:sz w:val="16"/>
+          <w:szCs w:val="16"/>
+          <w:lang w:eastAsia="es-ES"/>
+        </w:rPr>
+        <w:tab/>
+        <w:t>http://expressjs.com/es/guide/behind-proxies.html</w:t>
+      </w:r>
+      <w:r>
+        <w:rPr>
+          <w:sz w:val="16"/>
+          <w:szCs w:val="16"/>
+          <w:lang w:eastAsia="es-ES"/>
+        </w:rPr>
+        <w:tab/>
+      </w:r>
+      <w:r>
+        <w:rPr>
+          <w:sz w:val="16"/>
+          <w:szCs w:val="16"/>
+          <w:lang w:eastAsia="es-ES"/>
+        </w:rPr>
+        <w:tab/>
+      </w:r>
+      <w:bookmarkStart w:id="0" w:name="_GoBack"/>
+      <w:bookmarkEnd w:id="0"/>
       <w:r>
         <w:rPr>
           <w:b/>
@@ -6090,8 +8273,6 @@
           <w:lang w:eastAsia="es-ES"/>
         </w:rPr>
       </w:pPr>
-      <w:bookmarkStart w:id="0" w:name="_GoBack"/>
-      <w:bookmarkEnd w:id="0"/>
     </w:p>
     <w:p>
       <w:pPr>
@@ -6121,7 +8302,7 @@
           <w:lang w:eastAsia="es-ES"/>
         </w:rPr>
       </w:pPr>
-      <w:hyperlink r:id="rId29" w:history="1">
+      <w:hyperlink r:id="rId29" w:anchor="toc-dockerize-the-express-server-api" w:history="1">
         <w:r>
           <w:rPr>
             <w:rStyle w:val="Hipervnculo"/>
@@ -6411,6 +8592,119 @@
 <file path=word/numbering.xml><?xml version="1.0" encoding="utf-8"?>
 <w:numbering xmlns:wpc="http://schemas.microsoft.com/office/word/2010/wordprocessingCanvas" xmlns:mc="http://schemas.openxmlformats.org/markup-compatibility/2006" xmlns:o="urn:schemas-microsoft-com:office:office" xmlns:r="http://schemas.openxmlformats.org/officeDocument/2006/relationships" xmlns:m="http://schemas.openxmlformats.org/officeDocument/2006/math" xmlns:v="urn:schemas-microsoft-com:vml" xmlns:wp14="http://schemas.microsoft.com/office/word/2010/wordprocessingDrawing" xmlns:wp="http://schemas.openxmlformats.org/drawingml/2006/wordprocessingDrawing" xmlns:w10="urn:schemas-microsoft-com:office:word" xmlns:w="http://schemas.openxmlformats.org/wordprocessingml/2006/main" xmlns:w14="http://schemas.microsoft.com/office/word/2010/wordml" xmlns:wpg="http://schemas.microsoft.com/office/word/2010/wordprocessingGroup" xmlns:wpi="http://schemas.microsoft.com/office/word/2010/wordprocessingInk" xmlns:wne="http://schemas.microsoft.com/office/word/2006/wordml" xmlns:wps="http://schemas.microsoft.com/office/word/2010/wordprocessingShape" mc:Ignorable="w14 wp14">
   <w:abstractNum w:abstractNumId="0">
+    <w:nsid w:val="118F3C40"/>
+    <w:multiLevelType w:val="hybridMultilevel"/>
+    <w:tmpl w:val="3D962ACA"/>
+    <w:lvl w:ilvl="0" w:tplc="0C0A0001">
+      <w:start w:val="1"/>
+      <w:numFmt w:val="bullet"/>
+      <w:lvlText w:val=""/>
+      <w:lvlJc w:val="left"/>
+      <w:pPr>
+        <w:ind w:left="720" w:hanging="360"/>
+      </w:pPr>
+      <w:rPr>
+        <w:rFonts w:ascii="Symbol" w:hAnsi="Symbol" w:hint="default"/>
+      </w:rPr>
+    </w:lvl>
+    <w:lvl w:ilvl="1" w:tplc="0C0A0003" w:tentative="1">
+      <w:start w:val="1"/>
+      <w:numFmt w:val="bullet"/>
+      <w:lvlText w:val="o"/>
+      <w:lvlJc w:val="left"/>
+      <w:pPr>
+        <w:ind w:left="1440" w:hanging="360"/>
+      </w:pPr>
+      <w:rPr>
+        <w:rFonts w:ascii="Courier New" w:hAnsi="Courier New" w:cs="Courier New" w:hint="default"/>
+      </w:rPr>
+    </w:lvl>
+    <w:lvl w:ilvl="2" w:tplc="0C0A0005" w:tentative="1">
+      <w:start w:val="1"/>
+      <w:numFmt w:val="bullet"/>
+      <w:lvlText w:val=""/>
+      <w:lvlJc w:val="left"/>
+      <w:pPr>
+        <w:ind w:left="2160" w:hanging="360"/>
+      </w:pPr>
+      <w:rPr>
+        <w:rFonts w:ascii="Wingdings" w:hAnsi="Wingdings" w:hint="default"/>
+      </w:rPr>
+    </w:lvl>
+    <w:lvl w:ilvl="3" w:tplc="0C0A0001">
+      <w:start w:val="1"/>
+      <w:numFmt w:val="bullet"/>
+      <w:lvlText w:val=""/>
+      <w:lvlJc w:val="left"/>
+      <w:pPr>
+        <w:ind w:left="2880" w:hanging="360"/>
+      </w:pPr>
+      <w:rPr>
+        <w:rFonts w:ascii="Symbol" w:hAnsi="Symbol" w:hint="default"/>
+      </w:rPr>
+    </w:lvl>
+    <w:lvl w:ilvl="4" w:tplc="0C0A0003" w:tentative="1">
+      <w:start w:val="1"/>
+      <w:numFmt w:val="bullet"/>
+      <w:lvlText w:val="o"/>
+      <w:lvlJc w:val="left"/>
+      <w:pPr>
+        <w:ind w:left="3600" w:hanging="360"/>
+      </w:pPr>
+      <w:rPr>
+        <w:rFonts w:ascii="Courier New" w:hAnsi="Courier New" w:cs="Courier New" w:hint="default"/>
+      </w:rPr>
+    </w:lvl>
+    <w:lvl w:ilvl="5" w:tplc="0C0A0005" w:tentative="1">
+      <w:start w:val="1"/>
+      <w:numFmt w:val="bullet"/>
+      <w:lvlText w:val=""/>
+      <w:lvlJc w:val="left"/>
+      <w:pPr>
+        <w:ind w:left="4320" w:hanging="360"/>
+      </w:pPr>
+      <w:rPr>
+        <w:rFonts w:ascii="Wingdings" w:hAnsi="Wingdings" w:hint="default"/>
+      </w:rPr>
+    </w:lvl>
+    <w:lvl w:ilvl="6" w:tplc="0C0A0001" w:tentative="1">
+      <w:start w:val="1"/>
+      <w:numFmt w:val="bullet"/>
+      <w:lvlText w:val=""/>
+      <w:lvlJc w:val="left"/>
+      <w:pPr>
+        <w:ind w:left="5040" w:hanging="360"/>
+      </w:pPr>
+      <w:rPr>
+        <w:rFonts w:ascii="Symbol" w:hAnsi="Symbol" w:hint="default"/>
+      </w:rPr>
+    </w:lvl>
+    <w:lvl w:ilvl="7" w:tplc="0C0A0003" w:tentative="1">
+      <w:start w:val="1"/>
+      <w:numFmt w:val="bullet"/>
+      <w:lvlText w:val="o"/>
+      <w:lvlJc w:val="left"/>
+      <w:pPr>
+        <w:ind w:left="5760" w:hanging="360"/>
+      </w:pPr>
+      <w:rPr>
+        <w:rFonts w:ascii="Courier New" w:hAnsi="Courier New" w:cs="Courier New" w:hint="default"/>
+      </w:rPr>
+    </w:lvl>
+    <w:lvl w:ilvl="8" w:tplc="0C0A0005" w:tentative="1">
+      <w:start w:val="1"/>
+      <w:numFmt w:val="bullet"/>
+      <w:lvlText w:val=""/>
+      <w:lvlJc w:val="left"/>
+      <w:pPr>
+        <w:ind w:left="6480" w:hanging="360"/>
+      </w:pPr>
+      <w:rPr>
+        <w:rFonts w:ascii="Wingdings" w:hAnsi="Wingdings" w:hint="default"/>
+      </w:rPr>
+    </w:lvl>
+  </w:abstractNum>
+  <w:abstractNum w:abstractNumId="1">
     <w:nsid w:val="1C396636"/>
     <w:multiLevelType w:val="hybridMultilevel"/>
     <w:tmpl w:val="386E22BA"/>
@@ -6523,7 +8817,7 @@
       </w:rPr>
     </w:lvl>
   </w:abstractNum>
-  <w:abstractNum w:abstractNumId="1">
+  <w:abstractNum w:abstractNumId="2">
     <w:nsid w:val="49546336"/>
     <w:multiLevelType w:val="multilevel"/>
     <w:tmpl w:val="AACE233E"/>
@@ -6672,7 +8966,7 @@
       </w:rPr>
     </w:lvl>
   </w:abstractNum>
-  <w:abstractNum w:abstractNumId="2">
+  <w:abstractNum w:abstractNumId="3">
     <w:nsid w:val="53BF1196"/>
     <w:multiLevelType w:val="hybridMultilevel"/>
     <w:tmpl w:val="BEC4E3F2"/>
@@ -6785,7 +9079,7 @@
       </w:rPr>
     </w:lvl>
   </w:abstractNum>
-  <w:abstractNum w:abstractNumId="3">
+  <w:abstractNum w:abstractNumId="4">
     <w:nsid w:val="77304EA0"/>
     <w:multiLevelType w:val="hybridMultilevel"/>
     <w:tmpl w:val="321A67F2"/>
@@ -6899,16 +9193,19 @@
     </w:lvl>
   </w:abstractNum>
   <w:num w:numId="1">
+    <w:abstractNumId w:val="2"/>
+  </w:num>
+  <w:num w:numId="2">
+    <w:abstractNumId w:val="3"/>
+  </w:num>
+  <w:num w:numId="3">
     <w:abstractNumId w:val="1"/>
   </w:num>
-  <w:num w:numId="2">
-    <w:abstractNumId w:val="2"/>
+  <w:num w:numId="4">
+    <w:abstractNumId w:val="4"/>
   </w:num>
-  <w:num w:numId="3">
+  <w:num w:numId="5">
     <w:abstractNumId w:val="0"/>
-  </w:num>
-  <w:num w:numId="4">
-    <w:abstractNumId w:val="3"/>
   </w:num>
 </w:numbering>
 </file>

</xml_diff>